<commit_message>
Django Web Server Another Commit
</commit_message>
<xml_diff>
--- a/django/first/Django_steps.docx
+++ b/django/first/Django_steps.docx
@@ -10,6 +10,8 @@
           <w:u w:val="single"/>
         </w:rPr>
       </w:pPr>
+      <w:bookmarkStart w:id="0" w:name="_Hlk117539024"/>
+      <w:bookmarkEnd w:id="0"/>
       <w:r>
         <w:rPr>
           <w:u w:val="single"/>
@@ -155,7 +157,7 @@
           <w:szCs w:val="18"/>
         </w:rPr>
         <w:drawing>
-          <wp:inline distT="0" distB="0" distL="0" distR="0" wp14:anchorId="24BDD18F" wp14:editId="550EBE6C">
+          <wp:inline distT="0" distB="0" distL="0" distR="0" wp14:anchorId="0FE9945F" wp14:editId="0EEDCC58">
             <wp:extent cx="1934308" cy="1582616"/>
             <wp:effectExtent l="0" t="0" r="8890" b="0"/>
             <wp:docPr id="1" name="Picture 1" descr="A screenshot of a computer&#10;&#10;Description automatically generated with medium confidence"/>
@@ -189,13 +191,6 @@
             </a:graphic>
           </wp:inline>
         </w:drawing>
-      </w:r>
-      <w:r>
-        <w:rPr>
-          <w:sz w:val="28"/>
-          <w:szCs w:val="28"/>
-        </w:rPr>
-        <w:t xml:space="preserve"> </w:t>
       </w:r>
     </w:p>
     <w:p>
@@ -631,21 +626,263 @@
           <w:sz w:val="28"/>
           <w:szCs w:val="28"/>
         </w:rPr>
-        <w:t>Go into views.</w:t>
-      </w:r>
-      <w:r>
-        <w:rPr>
-          <w:sz w:val="28"/>
-          <w:szCs w:val="28"/>
-        </w:rPr>
-        <w:t>py</w:t>
-      </w:r>
-      <w:r>
-        <w:rPr>
-          <w:sz w:val="28"/>
-          <w:szCs w:val="28"/>
-        </w:rPr>
-        <w:t xml:space="preserve"> under the &lt;app_name&gt; directory</w:t>
+        <w:t xml:space="preserve">Go into views.py under the &lt;app_name&gt; directory </w:t>
+      </w:r>
+    </w:p>
+    <w:p>
+      <w:pPr>
+        <w:pStyle w:val="ListParagraph"/>
+        <w:numPr>
+          <w:ilvl w:val="1"/>
+          <w:numId w:val="2"/>
+        </w:numPr>
+        <w:rPr>
+          <w:sz w:val="28"/>
+          <w:szCs w:val="28"/>
+        </w:rPr>
+      </w:pPr>
+      <w:r>
+        <w:rPr>
+          <w:sz w:val="28"/>
+          <w:szCs w:val="28"/>
+        </w:rPr>
+        <w:t>Look at – file link</w:t>
+      </w:r>
+    </w:p>
+    <w:p>
+      <w:pPr>
+        <w:pStyle w:val="ListParagraph"/>
+        <w:numPr>
+          <w:ilvl w:val="1"/>
+          <w:numId w:val="2"/>
+        </w:numPr>
+        <w:rPr>
+          <w:sz w:val="28"/>
+          <w:szCs w:val="28"/>
+        </w:rPr>
+      </w:pPr>
+      <w:r>
+        <w:rPr>
+          <w:sz w:val="28"/>
+          <w:szCs w:val="28"/>
+        </w:rPr>
+        <w:t>Then create urls.py under the same directory to specify when to use the views.py and edit the urls.py like this – file link</w:t>
+      </w:r>
+    </w:p>
+    <w:p>
+      <w:pPr>
+        <w:pStyle w:val="ListParagraph"/>
+        <w:numPr>
+          <w:ilvl w:val="1"/>
+          <w:numId w:val="2"/>
+        </w:numPr>
+        <w:rPr>
+          <w:sz w:val="28"/>
+          <w:szCs w:val="28"/>
+        </w:rPr>
+      </w:pPr>
+      <w:r>
+        <w:rPr>
+          <w:sz w:val="28"/>
+          <w:szCs w:val="28"/>
+        </w:rPr>
+        <w:t>Then do under the urls.py under the &lt;project_name&gt; directory and edit it like this – file link</w:t>
+      </w:r>
+    </w:p>
+    <w:p>
+      <w:pPr>
+        <w:pStyle w:val="ListParagraph"/>
+        <w:numPr>
+          <w:ilvl w:val="1"/>
+          <w:numId w:val="2"/>
+        </w:numPr>
+        <w:rPr>
+          <w:sz w:val="28"/>
+          <w:szCs w:val="28"/>
+        </w:rPr>
+      </w:pPr>
+      <w:r>
+        <w:rPr>
+          <w:sz w:val="28"/>
+          <w:szCs w:val="28"/>
+        </w:rPr>
+        <w:t>Run the web server not the app</w:t>
+      </w:r>
+    </w:p>
+    <w:p>
+      <w:pPr>
+        <w:pStyle w:val="ListParagraph"/>
+        <w:numPr>
+          <w:ilvl w:val="1"/>
+          <w:numId w:val="2"/>
+        </w:numPr>
+        <w:rPr>
+          <w:sz w:val="28"/>
+          <w:szCs w:val="28"/>
+        </w:rPr>
+      </w:pPr>
+      <w:r>
+        <w:rPr>
+          <w:sz w:val="28"/>
+          <w:szCs w:val="28"/>
+        </w:rPr>
+        <w:t xml:space="preserve">Go into the web address and edit the link to contain /hello tag at the end </w:t>
+      </w:r>
+    </w:p>
+    <w:p>
+      <w:pPr>
+        <w:pStyle w:val="ListParagraph"/>
+        <w:numPr>
+          <w:ilvl w:val="0"/>
+          <w:numId w:val="2"/>
+        </w:numPr>
+        <w:rPr>
+          <w:sz w:val="36"/>
+          <w:szCs w:val="36"/>
+        </w:rPr>
+      </w:pPr>
+      <w:r>
+        <w:rPr>
+          <w:sz w:val="36"/>
+          <w:szCs w:val="36"/>
+        </w:rPr>
+        <w:t xml:space="preserve">In case of </w:t>
+      </w:r>
+      <w:proofErr w:type="spellStart"/>
+      <w:r>
+        <w:rPr>
+          <w:sz w:val="36"/>
+          <w:szCs w:val="36"/>
+        </w:rPr>
+        <w:t>TemplateDoesNotExsit</w:t>
+      </w:r>
+      <w:proofErr w:type="spellEnd"/>
+      <w:r>
+        <w:rPr>
+          <w:sz w:val="36"/>
+          <w:szCs w:val="36"/>
+        </w:rPr>
+        <w:t xml:space="preserve"> at &lt;app_name&gt; error:</w:t>
+      </w:r>
+    </w:p>
+    <w:p>
+      <w:pPr>
+        <w:pStyle w:val="ListParagraph"/>
+        <w:numPr>
+          <w:ilvl w:val="1"/>
+          <w:numId w:val="2"/>
+        </w:numPr>
+        <w:rPr>
+          <w:sz w:val="36"/>
+          <w:szCs w:val="36"/>
+        </w:rPr>
+      </w:pPr>
+      <w:r>
+        <w:rPr>
+          <w:sz w:val="28"/>
+          <w:szCs w:val="28"/>
+        </w:rPr>
+        <w:t xml:space="preserve">Go into views.py under the &lt;project name&gt; directory </w:t>
+      </w:r>
+    </w:p>
+    <w:p>
+      <w:pPr>
+        <w:pStyle w:val="ListParagraph"/>
+        <w:numPr>
+          <w:ilvl w:val="1"/>
+          <w:numId w:val="2"/>
+        </w:numPr>
+        <w:rPr>
+          <w:sz w:val="36"/>
+          <w:szCs w:val="36"/>
+        </w:rPr>
+      </w:pPr>
+      <w:r>
+        <w:rPr>
+          <w:sz w:val="28"/>
+          <w:szCs w:val="28"/>
+        </w:rPr>
+        <w:t>Then go into settings.py then find TEMPLATES[]</w:t>
+      </w:r>
+    </w:p>
+    <w:p>
+      <w:pPr>
+        <w:pStyle w:val="ListParagraph"/>
+        <w:numPr>
+          <w:ilvl w:val="1"/>
+          <w:numId w:val="2"/>
+        </w:numPr>
+        <w:rPr>
+          <w:sz w:val="36"/>
+          <w:szCs w:val="36"/>
+        </w:rPr>
+      </w:pPr>
+      <w:r>
+        <w:rPr>
+          <w:sz w:val="28"/>
+          <w:szCs w:val="28"/>
+        </w:rPr>
+        <w:t>Then do into DIRS:[] and add the path to the Template Dir like starting with r’&lt;template_dir&gt;’</w:t>
+      </w:r>
+    </w:p>
+    <w:p>
+      <w:pPr>
+        <w:pStyle w:val="ListParagraph"/>
+        <w:numPr>
+          <w:ilvl w:val="1"/>
+          <w:numId w:val="2"/>
+        </w:numPr>
+        <w:rPr>
+          <w:sz w:val="36"/>
+          <w:szCs w:val="36"/>
+        </w:rPr>
+      </w:pPr>
+    </w:p>
+    <w:p>
+      <w:pPr>
+        <w:pStyle w:val="ListParagraph"/>
+        <w:numPr>
+          <w:ilvl w:val="0"/>
+          <w:numId w:val="2"/>
+        </w:numPr>
+        <w:rPr>
+          <w:sz w:val="36"/>
+          <w:szCs w:val="36"/>
+        </w:rPr>
+      </w:pPr>
+      <w:r>
+        <w:rPr>
+          <w:sz w:val="36"/>
+          <w:szCs w:val="36"/>
+        </w:rPr>
+        <w:t>When using sessions run</w:t>
+      </w:r>
+      <w:r>
+        <w:rPr>
+          <w:sz w:val="36"/>
+          <w:szCs w:val="36"/>
+        </w:rPr>
+        <w:t>:</w:t>
+      </w:r>
+    </w:p>
+    <w:p>
+      <w:pPr>
+        <w:pStyle w:val="ListParagraph"/>
+        <w:numPr>
+          <w:ilvl w:val="1"/>
+          <w:numId w:val="2"/>
+        </w:numPr>
+        <w:rPr>
+          <w:sz w:val="36"/>
+          <w:szCs w:val="36"/>
+        </w:rPr>
+      </w:pPr>
+      <w:r>
+        <w:rPr>
+          <w:sz w:val="28"/>
+          <w:szCs w:val="28"/>
+        </w:rPr>
+        <w:t xml:space="preserve">python manage.py migrate </w:t>
       </w:r>
       <w:r>
         <w:rPr>
@@ -654,229 +891,6 @@
         </w:rPr>
         <w:t xml:space="preserve"> </w:t>
       </w:r>
-    </w:p>
-    <w:p>
-      <w:pPr>
-        <w:pStyle w:val="ListParagraph"/>
-        <w:numPr>
-          <w:ilvl w:val="1"/>
-          <w:numId w:val="2"/>
-        </w:numPr>
-        <w:rPr>
-          <w:sz w:val="28"/>
-          <w:szCs w:val="28"/>
-        </w:rPr>
-      </w:pPr>
-      <w:r>
-        <w:rPr>
-          <w:sz w:val="28"/>
-          <w:szCs w:val="28"/>
-        </w:rPr>
-        <w:t>Look at – file link</w:t>
-      </w:r>
-    </w:p>
-    <w:p>
-      <w:pPr>
-        <w:pStyle w:val="ListParagraph"/>
-        <w:numPr>
-          <w:ilvl w:val="1"/>
-          <w:numId w:val="2"/>
-        </w:numPr>
-        <w:rPr>
-          <w:sz w:val="28"/>
-          <w:szCs w:val="28"/>
-        </w:rPr>
-      </w:pPr>
-      <w:r>
-        <w:rPr>
-          <w:sz w:val="28"/>
-          <w:szCs w:val="28"/>
-        </w:rPr>
-        <w:t>Then create urls.py under the same directory to specify when to use the views.py and edit the urls.py like this – file link</w:t>
-      </w:r>
-    </w:p>
-    <w:p>
-      <w:pPr>
-        <w:pStyle w:val="ListParagraph"/>
-        <w:numPr>
-          <w:ilvl w:val="1"/>
-          <w:numId w:val="2"/>
-        </w:numPr>
-        <w:rPr>
-          <w:sz w:val="28"/>
-          <w:szCs w:val="28"/>
-        </w:rPr>
-      </w:pPr>
-      <w:r>
-        <w:rPr>
-          <w:sz w:val="28"/>
-          <w:szCs w:val="28"/>
-        </w:rPr>
-        <w:t>Then do under the urls.py under the &lt;project_name&gt; directory and edit it like this – file link</w:t>
-      </w:r>
-    </w:p>
-    <w:p>
-      <w:pPr>
-        <w:pStyle w:val="ListParagraph"/>
-        <w:numPr>
-          <w:ilvl w:val="1"/>
-          <w:numId w:val="2"/>
-        </w:numPr>
-        <w:rPr>
-          <w:sz w:val="28"/>
-          <w:szCs w:val="28"/>
-        </w:rPr>
-      </w:pPr>
-      <w:r>
-        <w:rPr>
-          <w:sz w:val="28"/>
-          <w:szCs w:val="28"/>
-        </w:rPr>
-        <w:t>Run the web server not the app</w:t>
-      </w:r>
-    </w:p>
-    <w:p>
-      <w:pPr>
-        <w:pStyle w:val="ListParagraph"/>
-        <w:numPr>
-          <w:ilvl w:val="1"/>
-          <w:numId w:val="2"/>
-        </w:numPr>
-        <w:rPr>
-          <w:sz w:val="28"/>
-          <w:szCs w:val="28"/>
-        </w:rPr>
-      </w:pPr>
-      <w:r>
-        <w:rPr>
-          <w:sz w:val="28"/>
-          <w:szCs w:val="28"/>
-        </w:rPr>
-        <w:t xml:space="preserve">Go into the web address and edit the link to contain /hello tag at the end </w:t>
-      </w:r>
-    </w:p>
-    <w:p>
-      <w:pPr>
-        <w:pStyle w:val="ListParagraph"/>
-        <w:numPr>
-          <w:ilvl w:val="0"/>
-          <w:numId w:val="2"/>
-        </w:numPr>
-        <w:rPr>
-          <w:sz w:val="36"/>
-          <w:szCs w:val="36"/>
-        </w:rPr>
-      </w:pPr>
-      <w:r>
-        <w:rPr>
-          <w:sz w:val="36"/>
-          <w:szCs w:val="36"/>
-        </w:rPr>
-        <w:t xml:space="preserve">In case of </w:t>
-      </w:r>
-      <w:proofErr w:type="spellStart"/>
-      <w:r>
-        <w:rPr>
-          <w:sz w:val="36"/>
-          <w:szCs w:val="36"/>
-        </w:rPr>
-        <w:t>TemplateDoesNotExsit</w:t>
-      </w:r>
-      <w:proofErr w:type="spellEnd"/>
-      <w:r>
-        <w:rPr>
-          <w:sz w:val="36"/>
-          <w:szCs w:val="36"/>
-        </w:rPr>
-        <w:t xml:space="preserve"> at &lt;app_name&gt; error:</w:t>
-      </w:r>
-    </w:p>
-    <w:p>
-      <w:pPr>
-        <w:pStyle w:val="ListParagraph"/>
-        <w:numPr>
-          <w:ilvl w:val="1"/>
-          <w:numId w:val="2"/>
-        </w:numPr>
-        <w:rPr>
-          <w:sz w:val="36"/>
-          <w:szCs w:val="36"/>
-        </w:rPr>
-      </w:pPr>
-      <w:r>
-        <w:rPr>
-          <w:sz w:val="28"/>
-          <w:szCs w:val="28"/>
-        </w:rPr>
-        <w:t>Go into views.py under the &lt;</w:t>
-      </w:r>
-      <w:r>
-        <w:rPr>
-          <w:sz w:val="28"/>
-          <w:szCs w:val="28"/>
-        </w:rPr>
-        <w:t>project name</w:t>
-      </w:r>
-      <w:r>
-        <w:rPr>
-          <w:sz w:val="28"/>
-          <w:szCs w:val="28"/>
-        </w:rPr>
-        <w:t xml:space="preserve">&gt; directory </w:t>
-      </w:r>
-    </w:p>
-    <w:p>
-      <w:pPr>
-        <w:pStyle w:val="ListParagraph"/>
-        <w:numPr>
-          <w:ilvl w:val="1"/>
-          <w:numId w:val="2"/>
-        </w:numPr>
-        <w:rPr>
-          <w:sz w:val="36"/>
-          <w:szCs w:val="36"/>
-        </w:rPr>
-      </w:pPr>
-      <w:r>
-        <w:rPr>
-          <w:sz w:val="28"/>
-          <w:szCs w:val="28"/>
-        </w:rPr>
-        <w:t>Then go into settings.py then find TEMPLATES[]</w:t>
-      </w:r>
-    </w:p>
-    <w:p>
-      <w:pPr>
-        <w:pStyle w:val="ListParagraph"/>
-        <w:numPr>
-          <w:ilvl w:val="1"/>
-          <w:numId w:val="2"/>
-        </w:numPr>
-        <w:rPr>
-          <w:sz w:val="36"/>
-          <w:szCs w:val="36"/>
-        </w:rPr>
-      </w:pPr>
-      <w:r>
-        <w:rPr>
-          <w:sz w:val="28"/>
-          <w:szCs w:val="28"/>
-        </w:rPr>
-        <w:t>Then do into DIRS:[] and add the path to the Template Dir like starting with r’&lt;template_dir&gt;’</w:t>
-      </w:r>
-    </w:p>
-    <w:p>
-      <w:pPr>
-        <w:pStyle w:val="ListParagraph"/>
-        <w:numPr>
-          <w:ilvl w:val="1"/>
-          <w:numId w:val="2"/>
-        </w:numPr>
-        <w:rPr>
-          <w:sz w:val="36"/>
-          <w:szCs w:val="36"/>
-        </w:rPr>
-      </w:pPr>
     </w:p>
     <w:p>
       <w:pPr>

</xml_diff>